<commit_message>
tried to fix numbering reset (failed)
</commit_message>
<xml_diff>
--- a/files/BCAS/deposito/FSD-BCAS-DEPOSITO-01.docx
+++ b/files/BCAS/deposito/FSD-BCAS-DEPOSITO-01.docx
@@ -532,13 +532,8 @@
           <w:p>
             <w:pPr>
               <w:pStyle w:val="Table"/>
-              <w:jc w:val="left"/>
-            </w:pPr>
-            <w:r>
-              <w:rPr>
-                <w:sz w:val="20"/>
-                <w:szCs w:val="20"/>
-              </w:rPr>
+            </w:pPr>
+            <w:r>
               <w:t xml:space="preserve">1.0.0</w:t>
             </w:r>
           </w:p>
@@ -547,13 +542,8 @@
           <w:p>
             <w:pPr>
               <w:pStyle w:val="Table"/>
-              <w:jc w:val="left"/>
-            </w:pPr>
-            <w:r>
-              <w:rPr>
-                <w:sz w:val="20"/>
-                <w:szCs w:val="20"/>
-              </w:rPr>
+            </w:pPr>
+            <w:r>
               <w:t xml:space="preserve">28/06/2024</w:t>
             </w:r>
           </w:p>
@@ -562,13 +552,8 @@
           <w:p>
             <w:pPr>
               <w:pStyle w:val="Table"/>
-              <w:jc w:val="left"/>
-            </w:pPr>
-            <w:r>
-              <w:rPr>
-                <w:sz w:val="20"/>
-                <w:szCs w:val="20"/>
-              </w:rPr>
+            </w:pPr>
+            <w:r>
               <w:t xml:space="preserve">Muhammad Helmi Hibatullah</w:t>
             </w:r>
           </w:p>
@@ -577,13 +562,8 @@
           <w:p>
             <w:pPr>
               <w:pStyle w:val="Table"/>
-              <w:jc w:val="left"/>
-            </w:pPr>
-            <w:r>
-              <w:rPr>
-                <w:sz w:val="20"/>
-                <w:szCs w:val="20"/>
-              </w:rPr>
+            </w:pPr>
+            <w:r>
               <w:t xml:space="preserve">Rendi Resmawandi</w:t>
             </w:r>
           </w:p>
@@ -592,13 +572,8 @@
           <w:p>
             <w:pPr>
               <w:pStyle w:val="Table"/>
-              <w:jc w:val="left"/>
-            </w:pPr>
-            <w:r>
-              <w:rPr>
-                <w:sz w:val="20"/>
-                <w:szCs w:val="20"/>
-              </w:rPr>
+            </w:pPr>
+            <w:r>
               <w:t xml:space="preserve">Perilisan pertama.</w:t>
             </w:r>
           </w:p>
@@ -609,13 +584,8 @@
           <w:p>
             <w:pPr>
               <w:pStyle w:val="Table"/>
-              <w:jc w:val="left"/>
-            </w:pPr>
-            <w:r>
-              <w:rPr>
-                <w:sz w:val="20"/>
-                <w:szCs w:val="20"/>
-              </w:rPr>
+            </w:pPr>
+            <w:r>
               <w:t xml:space="preserve">1.1.0</w:t>
             </w:r>
           </w:p>
@@ -624,13 +594,8 @@
           <w:p>
             <w:pPr>
               <w:pStyle w:val="Table"/>
-              <w:jc w:val="left"/>
-            </w:pPr>
-            <w:r>
-              <w:rPr>
-                <w:sz w:val="20"/>
-                <w:szCs w:val="20"/>
-              </w:rPr>
+            </w:pPr>
+            <w:r>
               <w:t xml:space="preserve">11/07/2024</w:t>
             </w:r>
           </w:p>
@@ -639,13 +604,8 @@
           <w:p>
             <w:pPr>
               <w:pStyle w:val="Table"/>
-              <w:jc w:val="left"/>
-            </w:pPr>
-            <w:r>
-              <w:rPr>
-                <w:sz w:val="20"/>
-                <w:szCs w:val="20"/>
-              </w:rPr>
+            </w:pPr>
+            <w:r>
               <w:t xml:space="preserve">Muhammad Helmi Hibatullah</w:t>
             </w:r>
           </w:p>
@@ -654,13 +614,8 @@
           <w:p>
             <w:pPr>
               <w:pStyle w:val="Table"/>
-              <w:jc w:val="left"/>
-            </w:pPr>
-            <w:r>
-              <w:rPr>
-                <w:sz w:val="20"/>
-                <w:szCs w:val="20"/>
-              </w:rPr>
+            </w:pPr>
+            <w:r>
               <w:t xml:space="preserve">Rendi Resmawandi</w:t>
             </w:r>
           </w:p>
@@ -673,13 +628,8 @@
                 <w:ilvl w:val="0"/>
                 <w:numId w:val="2"/>
               </w:numPr>
-              <w:jc w:val="left"/>
-            </w:pPr>
-            <w:r>
-              <w:rPr>
-                <w:sz w:val="20"/>
-                <w:szCs w:val="20"/>
-              </w:rPr>
+            </w:pPr>
+            <w:r>
               <w:t xml:space="preserve">Menambahkan arsitektur sistem, karakteristik pengguna, dan dependensi</w:t>
             </w:r>
           </w:p>
@@ -690,13 +640,8 @@
                 <w:ilvl w:val="0"/>
                 <w:numId w:val="2"/>
               </w:numPr>
-              <w:jc w:val="left"/>
-            </w:pPr>
-            <w:r>
-              <w:rPr>
-                <w:sz w:val="20"/>
-                <w:szCs w:val="20"/>
-              </w:rPr>
+            </w:pPr>
+            <w:r>
               <w:t xml:space="preserve">Menambahkan Functional Specification</w:t>
             </w:r>
           </w:p>
@@ -707,13 +652,8 @@
                 <w:ilvl w:val="0"/>
                 <w:numId w:val="2"/>
               </w:numPr>
-              <w:jc w:val="left"/>
-            </w:pPr>
-            <w:r>
-              <w:rPr>
-                <w:sz w:val="20"/>
-                <w:szCs w:val="20"/>
-              </w:rPr>
+            </w:pPr>
+            <w:r>
               <w:t xml:space="preserve">Menambahkan Process Step Description</w:t>
             </w:r>
           </w:p>
@@ -724,21 +664,573 @@
                 <w:ilvl w:val="0"/>
                 <w:numId w:val="2"/>
               </w:numPr>
-              <w:jc w:val="left"/>
-            </w:pPr>
-            <w:r>
-              <w:rPr>
-                <w:sz w:val="20"/>
-                <w:szCs w:val="20"/>
-              </w:rPr>
+            </w:pPr>
+            <w:r>
               <w:t xml:space="preserve">Memperbarui UI dan field</w:t>
             </w:r>
           </w:p>
         </w:tc>
       </w:tr>
     </w:tbl>
+    <w:p>
+      <w:pPr>
+        <w:sectPr>
+          <w:footerReference w:type="default" r:id="rId6"/>
+          <w:type w:val="nextPage"/>
+          <w:pgSz w:w="11906" w:h="16838" w:orient="portrait"/>
+          <w:pgMar w:top="1440" w:right="1440" w:bottom="1440" w:left="1440" w:header="708" w:footer="708" w:gutter="0"/>
+          <w:pgNumType/>
+          <w:docGrid w:linePitch="360"/>
+        </w:sectPr>
+      </w:pPr>
+    </w:p>
+    <w:p>
+      <w:pPr>
+        <w:pStyle w:val="Heading1"/>
+        <w:jc w:val="center"/>
+      </w:pPr>
+      <w:r>
+        <w:t xml:space="preserve">Daftar Isi</w:t>
+      </w:r>
+    </w:p>
+    <w:p>
+      <w:r>
+        <w:t xml:space="preserve"/>
+      </w:r>
+    </w:p>
+    <w:sdt>
+      <w:sdtPr>
+        <w:alias w:val="Daftar Isi"/>
+      </w:sdtPr>
+      <w:sdtContent>
+        <w:p>
+          <w:r>
+            <w:fldChar w:fldCharType="begin" w:dirty="true"/>
+            <w:instrText xml:space="preserve">TOC \h \o "1-4" \t "DaftarIsi,1,DaftarIsi,2,DaftarIsi,3,DaftarIsi,4"</w:instrText>
+            <w:fldChar w:fldCharType="separate"/>
+          </w:r>
+        </w:p>
+        <w:p>
+          <w:r>
+            <w:fldChar w:fldCharType="end"/>
+          </w:r>
+        </w:p>
+      </w:sdtContent>
+    </w:sdt>
+    <w:p>
+      <w:pPr>
+        <w:sectPr>
+          <w:type w:val="nextPage"/>
+          <w:pgSz w:w="11906" w:h="16838" w:orient="portrait"/>
+          <w:pgMar w:top="1440" w:right="1440" w:bottom="1440" w:left="1440" w:header="708" w:footer="708" w:gutter="0"/>
+          <w:pgNumType/>
+          <w:docGrid w:linePitch="360"/>
+        </w:sectPr>
+      </w:pPr>
+    </w:p>
+    <w:p>
+      <w:pPr>
+        <w:pStyle w:val="Heading1"/>
+        <w:numPr>
+          <w:ilvl w:val="0"/>
+          <w:numId w:val="3"/>
+        </w:numPr>
+        <w:jc w:val="left"/>
+      </w:pPr>
+      <w:r>
+        <w:t xml:space="preserve">Pendahuluan</w:t>
+      </w:r>
+    </w:p>
+    <w:p>
+      <w:pPr>
+        <w:pStyle w:val="Heading2"/>
+        <w:numPr>
+          <w:ilvl w:val="1"/>
+          <w:numId w:val="3"/>
+        </w:numPr>
+        <w:jc w:val="left"/>
+      </w:pPr>
+      <w:r>
+        <w:t xml:space="preserve">Tujuan Penulisan Dokumen</w:t>
+      </w:r>
+    </w:p>
+    <w:p>
+      <w:pPr>
+        <w:pStyle w:val="Normal"/>
+      </w:pPr>
+      <w:r>
+        <w:t xml:space="preserve">Dokumen ini ditulis dengan tujuan untuk merancang kebutuhan secara lebih spesifik mengenai Aplikasi BCAS Modul Deposito. Pengembang aplikasi akan menggunakan dokumen ini sebagai acuan teknis implementasi pada tahap berikutnya.</w:t>
+      </w:r>
+    </w:p>
+    <w:p>
+      <w:r>
+        <w:t xml:space="preserve"/>
+      </w:r>
+    </w:p>
+    <w:p>
+      <w:pPr>
+        <w:pStyle w:val="Heading2"/>
+        <w:numPr>
+          <w:ilvl w:val="1"/>
+          <w:numId w:val="3"/>
+        </w:numPr>
+        <w:jc w:val="left"/>
+      </w:pPr>
+      <w:r>
+        <w:t xml:space="preserve">Lingkup</w:t>
+      </w:r>
+    </w:p>
+    <w:p>
+      <w:pPr>
+        <w:pStyle w:val="Normal"/>
+      </w:pPr>
+      <w:r>
+        <w:t xml:space="preserve">Branch Delivery System (BDS) merupakan sistem informasi berbasis komputer yang diterapkan oleh Bank BCA Syariah untuk memproses data transaksi finansial atau non finansial, dimana fitur layanan tersebut diberikan kepada nasabah individu dan badan usaha. Untuk mendukung hal tersebut, maka dibutuhkan suatu aplikasi yang dapat memberikan pengalaman perbankan yang terbaik bagi para nasabah dan juga sistem yang mendukung kinerja operasional bank secara komprehensif dalam melayani nasabah, hal ini dibutuhkan agar dapat mendorong pertumbuhan nasabah serta pertumbuhan bisnis BCAS secara tidak langsung. BDS memiliki empat modul besar sebagai berikut. </w:t>
+      </w:r>
+    </w:p>
+    <w:p>
+      <w:pPr>
+        <w:pStyle w:val="Normal"/>
+        <w:numPr>
+          <w:ilvl w:val="0"/>
+          <w:numId w:val="2"/>
+        </w:numPr>
+      </w:pPr>
+      <w:r>
+        <w:t xml:space="preserve">CIF</w:t>
+      </w:r>
+    </w:p>
+    <w:p>
+      <w:pPr>
+        <w:pStyle w:val="Normal"/>
+        <w:numPr>
+          <w:ilvl w:val="0"/>
+          <w:numId w:val="2"/>
+        </w:numPr>
+      </w:pPr>
+      <w:r>
+        <w:t xml:space="preserve">Funding</w:t>
+      </w:r>
+    </w:p>
+    <w:p>
+      <w:pPr>
+        <w:pStyle w:val="Normal"/>
+        <w:numPr>
+          <w:ilvl w:val="0"/>
+          <w:numId w:val="2"/>
+        </w:numPr>
+      </w:pPr>
+      <w:r>
+        <w:t xml:space="preserve">Financing</w:t>
+      </w:r>
+    </w:p>
+    <w:p>
+      <w:pPr>
+        <w:pStyle w:val="Normal"/>
+        <w:numPr>
+          <w:ilvl w:val="0"/>
+          <w:numId w:val="2"/>
+        </w:numPr>
+      </w:pPr>
+      <w:r>
+        <w:t xml:space="preserve">Corporate</w:t>
+      </w:r>
+    </w:p>
+    <w:p>
+      <w:pPr>
+        <w:pStyle w:val="Normal"/>
+      </w:pPr>
+      <w:r>
+        <w:t xml:space="preserve">Modul deposito sendiri termasuk ke dalam modul Funding.</w:t>
+      </w:r>
+    </w:p>
+    <w:p>
+      <w:r>
+        <w:t xml:space="preserve"/>
+      </w:r>
+    </w:p>
+    <w:p>
+      <w:pPr>
+        <w:pStyle w:val="Heading2"/>
+        <w:numPr>
+          <w:ilvl w:val="1"/>
+          <w:numId w:val="3"/>
+        </w:numPr>
+        <w:jc w:val="left"/>
+      </w:pPr>
+      <w:r>
+        <w:t xml:space="preserve">Definisi dan Istilah</w:t>
+      </w:r>
+    </w:p>
+    <w:p>
+      <w:pPr>
+        <w:pStyle w:val="Normal"/>
+      </w:pPr>
+      <w:r>
+        <w:t xml:space="preserve">Berikut adalah definisi dari istilah atau singkatan yang digunakan dalam dokumen ini.</w:t>
+      </w:r>
+    </w:p>
+    <w:tbl>
+      <w:tblPr>
+        <w:tblW w:type="pct" w:w="100%"/>
+        <w:tblBorders>
+          <w:top w:val="none"/>
+          <w:left w:val="none"/>
+          <w:bottom w:val="none"/>
+          <w:right w:val="none"/>
+          <w:insideH w:val="none"/>
+          <w:insideV w:val="none"/>
+        </w:tblBorders>
+        <w:tblCellMar>
+          <w:top w:type="dxa" w:w="100"/>
+          <w:left w:type="dxa" w:w="100"/>
+          <w:bottom w:type="dxa" w:w="100"/>
+          <w:right w:type="dxa" w:w="100"/>
+        </w:tblCellMar>
+      </w:tblPr>
+      <w:tblGrid>
+        <w:gridCol w:w="100"/>
+        <w:gridCol w:w="100"/>
+      </w:tblGrid>
+      <w:tr>
+        <w:tc>
+          <w:p>
+            <w:pPr>
+              <w:spacing w:line="240"/>
+            </w:pPr>
+            <w:r>
+              <w:t xml:space="preserve">BCAS</w:t>
+            </w:r>
+          </w:p>
+        </w:tc>
+        <w:tc>
+          <w:p>
+            <w:pPr>
+              <w:spacing w:line="240"/>
+            </w:pPr>
+            <w:r>
+              <w:t xml:space="preserve">BCAS atau BCA Syariah adalah salah satu lembaga perbankan syariah di Indonesia sebagai salah satu klien dari PT Ihsan Solusi Informatika.</w:t>
+            </w:r>
+          </w:p>
+        </w:tc>
+      </w:tr>
+      <w:tr>
+        <w:tc>
+          <w:p>
+            <w:pPr>
+              <w:spacing w:line="240"/>
+            </w:pPr>
+            <w:r>
+              <w:t xml:space="preserve">FSD</w:t>
+            </w:r>
+          </w:p>
+        </w:tc>
+        <w:tc>
+          <w:p>
+            <w:pPr>
+              <w:spacing w:line="240"/>
+            </w:pPr>
+            <w:r>
+              <w:t xml:space="preserve">Functional Specification Document atau Dokumen Spesifikasi Fungsional adalah dokumen yang berisi spesifikasi teknis dari suatu sistem yang akan dibangun.</w:t>
+            </w:r>
+          </w:p>
+        </w:tc>
+      </w:tr>
+      <w:tr>
+        <w:tc>
+          <w:p>
+            <w:pPr>
+              <w:spacing w:line="240"/>
+            </w:pPr>
+            <w:r>
+              <w:t xml:space="preserve">BDS</w:t>
+            </w:r>
+          </w:p>
+        </w:tc>
+        <w:tc>
+          <w:p>
+            <w:pPr>
+              <w:spacing w:line="240"/>
+            </w:pPr>
+            <w:r>
+              <w:t xml:space="preserve">Branch Delivery System</w:t>
+            </w:r>
+          </w:p>
+        </w:tc>
+      </w:tr>
+      <w:tr>
+        <w:tc>
+          <w:p>
+            <w:pPr>
+              <w:spacing w:line="240"/>
+            </w:pPr>
+            <w:r>
+              <w:t xml:space="preserve">TM</w:t>
+            </w:r>
+          </w:p>
+        </w:tc>
+        <w:tc>
+          <w:p>
+            <w:pPr>
+              <w:spacing w:line="240"/>
+            </w:pPr>
+            <w:r>
+              <w:t xml:space="preserve">Tought Machine</w:t>
+            </w:r>
+          </w:p>
+        </w:tc>
+      </w:tr>
+      <w:tr>
+        <w:tc>
+          <w:p>
+            <w:pPr>
+              <w:spacing w:line="240"/>
+            </w:pPr>
+            <w:r>
+              <w:t xml:space="preserve">Registrasi</w:t>
+            </w:r>
+          </w:p>
+        </w:tc>
+        <w:tc>
+          <w:p>
+            <w:pPr>
+              <w:spacing w:line="240"/>
+            </w:pPr>
+            <w:r>
+              <w:t xml:space="preserve">Proses pendaftaran atau pencatatan suatu layanan atau produk, dalam konteks ini mengacu pada registrasi deposito oleh Customer Service.</w:t>
+            </w:r>
+          </w:p>
+        </w:tc>
+      </w:tr>
+      <w:tr>
+        <w:tc>
+          <w:p>
+            <w:pPr>
+              <w:spacing w:line="240"/>
+            </w:pPr>
+            <w:r>
+              <w:t xml:space="preserve">Override</w:t>
+            </w:r>
+          </w:p>
+        </w:tc>
+        <w:tc>
+          <w:p>
+            <w:pPr>
+              <w:spacing w:line="240"/>
+            </w:pPr>
+            <w:r>
+              <w:t xml:space="preserve">Tindakan pengesahan atau persetujuan yang dilakukan oleh Supervisor untuk mengotorisasi pendaftaran atau perubahan yang dilakukan oleh Customer Service, memastikan semua informasi dan data sesuai dengan kebijakan dan prosedur yang berlaku.</w:t>
+            </w:r>
+          </w:p>
+        </w:tc>
+      </w:tr>
+    </w:tbl>
+    <w:p>
+      <w:r>
+        <w:t xml:space="preserve"/>
+      </w:r>
+    </w:p>
+    <w:p>
+      <w:pPr>
+        <w:pStyle w:val="Heading2"/>
+        <w:numPr>
+          <w:ilvl w:val="1"/>
+          <w:numId w:val="3"/>
+        </w:numPr>
+        <w:jc w:val="left"/>
+      </w:pPr>
+      <w:r>
+        <w:t xml:space="preserve">Aturan Penamaan dan Penomoran</w:t>
+      </w:r>
+    </w:p>
+    <w:p>
+      <w:pPr>
+        <w:pStyle w:val="Normal"/>
+      </w:pPr>
+      <w:r>
+        <w:t xml:space="preserve">Tidak ada aturan penomoran dan penamaan yang dipakai dalam dokumen ini.</w:t>
+      </w:r>
+    </w:p>
+    <w:tbl>
+      <w:tblPr>
+        <w:tblW w:type="pct" w:w="100%"/>
+        <w:tblBorders>
+          <w:top w:val="none"/>
+          <w:left w:val="none"/>
+          <w:bottom w:val="none"/>
+          <w:right w:val="none"/>
+          <w:insideH w:val="none"/>
+          <w:insideV w:val="none"/>
+        </w:tblBorders>
+        <w:tblCellMar>
+          <w:top w:type="dxa" w:w="100"/>
+          <w:left w:type="dxa" w:w="100"/>
+          <w:bottom w:type="dxa" w:w="100"/>
+          <w:right w:type="dxa" w:w="100"/>
+        </w:tblCellMar>
+      </w:tblPr>
+      <w:tblGrid>
+        <w:gridCol w:w="100"/>
+        <w:gridCol w:w="100"/>
+      </w:tblGrid>
+      <w:tr>
+        <w:tc>
+          <w:p>
+            <w:pPr>
+              <w:spacing w:line="240"/>
+            </w:pPr>
+            <w:r>
+              <w:t xml:space="preserve">FX.Y.Z (Contoh)</w:t>
+            </w:r>
+          </w:p>
+        </w:tc>
+        <w:tc>
+          <w:p>
+            <w:pPr>
+              <w:spacing w:line="240"/>
+            </w:pPr>
+            <w:r>
+              <w:t xml:space="preserve">Contoh penommoran</w:t>
+            </w:r>
+          </w:p>
+        </w:tc>
+      </w:tr>
+    </w:tbl>
+    <w:p>
+      <w:r>
+        <w:t xml:space="preserve"/>
+      </w:r>
+    </w:p>
+    <w:p>
+      <w:pPr>
+        <w:pStyle w:val="Heading2"/>
+        <w:numPr>
+          <w:ilvl w:val="1"/>
+          <w:numId w:val="3"/>
+        </w:numPr>
+        <w:jc w:val="left"/>
+      </w:pPr>
+      <w:r>
+        <w:t xml:space="preserve">Referensi</w:t>
+      </w:r>
+    </w:p>
+    <w:p>
+      <w:pPr>
+        <w:pStyle w:val="Normal"/>
+      </w:pPr>
+      <w:r>
+        <w:t xml:space="preserve">Referensi yang digunakan dalam dokumen ini adalah sebagai berikut.</w:t>
+      </w:r>
+    </w:p>
+    <w:p>
+      <w:pPr>
+        <w:pStyle w:val="Normal"/>
+        <w:numPr>
+          <w:ilvl w:val="0"/>
+          <w:numId w:val="2"/>
+        </w:numPr>
+      </w:pPr>
+      <w:r>
+        <w:t xml:space="preserve">Referensi 1</w:t>
+      </w:r>
+    </w:p>
+    <w:p>
+      <w:pPr>
+        <w:pStyle w:val="Normal"/>
+        <w:numPr>
+          <w:ilvl w:val="0"/>
+          <w:numId w:val="2"/>
+        </w:numPr>
+      </w:pPr>
+      <w:r>
+        <w:t xml:space="preserve">Referensi 2</w:t>
+      </w:r>
+    </w:p>
+    <w:p>
+      <w:pPr>
+        <w:pStyle w:val="Normal"/>
+        <w:numPr>
+          <w:ilvl w:val="0"/>
+          <w:numId w:val="2"/>
+        </w:numPr>
+      </w:pPr>
+      <w:r>
+        <w:t xml:space="preserve">Referensi 3</w:t>
+      </w:r>
+    </w:p>
+    <w:p>
+      <w:r>
+        <w:t xml:space="preserve"/>
+      </w:r>
+    </w:p>
+    <w:p>
+      <w:pPr>
+        <w:pStyle w:val="Heading2"/>
+        <w:numPr>
+          <w:ilvl w:val="1"/>
+          <w:numId w:val="3"/>
+        </w:numPr>
+        <w:jc w:val="left"/>
+      </w:pPr>
+      <w:r>
+        <w:t xml:space="preserve">Ikhtisar Dokumen</w:t>
+      </w:r>
+    </w:p>
+    <w:p>
+      <w:pPr>
+        <w:pStyle w:val="Normal"/>
+      </w:pPr>
+      <w:r>
+        <w:t xml:space="preserve">Secara keseluruhan, dokumen ini terdiri dari dua bab dengan perincian setiap babnya sebagai berikut.</w:t>
+      </w:r>
+    </w:p>
+    <w:p>
+      <w:pPr>
+        <w:pStyle w:val="Normal"/>
+        <w:numPr>
+          <w:ilvl w:val="0"/>
+          <w:numId w:val="4"/>
+        </w:numPr>
+      </w:pPr>
+      <w:r>
+        <w:t xml:space="preserve">Bab 1 Pendahuluan berisi tentang tujuan penulisan dokumen, lingkup produk, definisi, istilah dan singkatan, aturan penomoran, referensi, serta ikhtisar dari dokumen ini.</w:t>
+      </w:r>
+    </w:p>
+    <w:p>
+      <w:pPr>
+        <w:pStyle w:val="Normal"/>
+        <w:numPr>
+          <w:ilvl w:val="0"/>
+          <w:numId w:val="4"/>
+        </w:numPr>
+      </w:pPr>
+      <w:r>
+        <w:t xml:space="preserve">Bab 2 Ringkasan Sistem berisi mengenai arsitektur sistem, karakteristik pengguna, dan dependensi sistem.</w:t>
+      </w:r>
+    </w:p>
+    <w:p>
+      <w:pPr>
+        <w:pStyle w:val="Normal"/>
+        <w:numPr>
+          <w:ilvl w:val="0"/>
+          <w:numId w:val="4"/>
+        </w:numPr>
+      </w:pPr>
+      <w:r>
+        <w:t xml:space="preserve">Bab 3 Deskripsi Kebutuhan berisi tentang semua perancangan kebutuhan yang lebih mendetail.</w:t>
+      </w:r>
+    </w:p>
+    <w:p>
+      <w:pPr>
+        <w:pStyle w:val="Normal"/>
+      </w:pPr>
+    </w:p>
+    <w:p>
+      <w:r>
+        <w:t xml:space="preserve"/>
+      </w:r>
+    </w:p>
     <w:sectPr>
-      <w:footerReference w:type="default" r:id="rId6"/>
       <w:type w:val="nextPage"/>
       <w:pgSz w:w="11906" w:h="16838" w:orient="portrait"/>
       <w:pgMar w:top="1440" w:right="1440" w:bottom="1440" w:left="1440" w:header="708" w:footer="708" w:gutter="0"/>
@@ -1120,13 +1612,22 @@
     <w:lvl w:ilvl="0" w15:tentative="1">
       <w:start w:val="1"/>
       <w:numFmt w:val="bullet"/>
+      <w:lvlText w:val="-"/>
+      <w:lvlJc w:val="start"/>
+      <w:pPr>
+        <w:ind w:left="720" w:hanging="360"/>
+      </w:pPr>
+    </w:lvl>
+    <w:lvl w:ilvl="1" w15:tentative="1">
+      <w:start w:val="1"/>
+      <w:numFmt w:val="bullet"/>
       <w:lvlText w:val="•"/>
       <w:lvlJc w:val="start"/>
       <w:pPr>
         <w:ind w:left="720" w:hanging="360"/>
       </w:pPr>
     </w:lvl>
-    <w:lvl w:ilvl="1" w15:tentative="1">
+    <w:lvl w:ilvl="2" w15:tentative="1">
       <w:start w:val="1"/>
       <w:numFmt w:val="bullet"/>
       <w:lvlText w:val="◦"/>
@@ -1135,7 +1636,7 @@
         <w:ind w:left="1080" w:hanging="360"/>
       </w:pPr>
     </w:lvl>
-    <w:lvl w:ilvl="2" w15:tentative="1">
+    <w:lvl w:ilvl="3" w15:tentative="1">
       <w:start w:val="1"/>
       <w:numFmt w:val="bullet"/>
       <w:lvlText w:val="▪"/>
@@ -1153,6 +1654,18 @@
   </w:num>
   <w:num w:numId="2">
     <w:abstractNumId w:val="5"/>
+    <w:lvlOverride w:ilvl="0">
+      <w:startOverride w:val="1"/>
+    </w:lvlOverride>
+  </w:num>
+  <w:num w:numId="3">
+    <w:abstractNumId w:val="2"/>
+    <w:lvlOverride w:ilvl="0">
+      <w:startOverride w:val="1"/>
+    </w:lvlOverride>
+  </w:num>
+  <w:num w:numId="4">
+    <w:abstractNumId w:val="6"/>
     <w:lvlOverride w:ilvl="0">
       <w:startOverride w:val="1"/>
     </w:lvlOverride>

</xml_diff>

<commit_message>
add functional spec section
</commit_message>
<xml_diff>
--- a/files/BCAS/deposito/FSD-BCAS-DEPOSITO-01.docx
+++ b/files/BCAS/deposito/FSD-BCAS-DEPOSITO-01.docx
@@ -706,7 +706,95 @@
         <w:p>
           <w:r>
             <w:fldChar w:fldCharType="begin" w:dirty="true"/>
-            <w:instrText xml:space="preserve">TOC \h \o "1-4" \t "DaftarIsi,1,DaftarIsi,2,DaftarIsi,3,DaftarIsi,4"</w:instrText>
+            <w:instrText xml:space="preserve">TOC \h \o "1-4" \t "TOC1,1,TOC2,2,TOC2,3,TOC2,4"</w:instrText>
+            <w:fldChar w:fldCharType="separate"/>
+          </w:r>
+        </w:p>
+        <w:p>
+          <w:r>
+            <w:fldChar w:fldCharType="end"/>
+          </w:r>
+        </w:p>
+      </w:sdtContent>
+    </w:sdt>
+    <w:p>
+      <w:pPr>
+        <w:sectPr>
+          <w:type w:val="nextPage"/>
+          <w:pgSz w:w="11906" w:h="16838" w:orient="portrait"/>
+          <w:pgMar w:top="1440" w:right="1440" w:bottom="1440" w:left="1440" w:header="708" w:footer="708" w:gutter="0"/>
+          <w:pgNumType/>
+          <w:docGrid w:linePitch="360"/>
+        </w:sectPr>
+      </w:pPr>
+    </w:p>
+    <w:p>
+      <w:pPr>
+        <w:pStyle w:val="Heading1"/>
+        <w:jc w:val="center"/>
+      </w:pPr>
+      <w:r>
+        <w:t xml:space="preserve">Daftar Tabel</w:t>
+      </w:r>
+    </w:p>
+    <w:p>
+      <w:r>
+        <w:t xml:space="preserve"/>
+      </w:r>
+    </w:p>
+    <w:sdt>
+      <w:sdtPr>
+        <w:alias w:val="Daftar Gambar"/>
+      </w:sdtPr>
+      <w:sdtContent>
+        <w:p>
+          <w:r>
+            <w:fldChar w:fldCharType="begin" w:dirty="true"/>
+            <w:instrText xml:space="preserve">TOC \h \o "5-5" \t "DaftarTabelGambar,1"</w:instrText>
+            <w:fldChar w:fldCharType="separate"/>
+          </w:r>
+        </w:p>
+        <w:p>
+          <w:r>
+            <w:fldChar w:fldCharType="end"/>
+          </w:r>
+        </w:p>
+      </w:sdtContent>
+    </w:sdt>
+    <w:p>
+      <w:pPr>
+        <w:sectPr>
+          <w:type w:val="nextPage"/>
+          <w:pgSz w:w="11906" w:h="16838" w:orient="portrait"/>
+          <w:pgMar w:top="1440" w:right="1440" w:bottom="1440" w:left="1440" w:header="708" w:footer="708" w:gutter="0"/>
+          <w:pgNumType/>
+          <w:docGrid w:linePitch="360"/>
+        </w:sectPr>
+      </w:pPr>
+    </w:p>
+    <w:p>
+      <w:pPr>
+        <w:pStyle w:val="Heading1"/>
+        <w:jc w:val="center"/>
+      </w:pPr>
+      <w:r>
+        <w:t xml:space="preserve">Daftar Gambar</w:t>
+      </w:r>
+    </w:p>
+    <w:p>
+      <w:r>
+        <w:t xml:space="preserve"/>
+      </w:r>
+    </w:p>
+    <w:sdt>
+      <w:sdtPr>
+        <w:alias w:val="Daftar Gambar"/>
+      </w:sdtPr>
+      <w:sdtContent>
+        <w:p>
+          <w:r>
+            <w:fldChar w:fldCharType="begin" w:dirty="true"/>
+            <w:instrText xml:space="preserve">TOC \h \o "6-6" \t "DaftarTabelGambar,1"</w:instrText>
             <w:fldChar w:fldCharType="separate"/>
           </w:r>
         </w:p>
@@ -1224,6 +1312,637 @@
       <w:pPr>
         <w:pStyle w:val="Normal"/>
       </w:pPr>
+    </w:p>
+    <w:p>
+      <w:r>
+        <w:t xml:space="preserve"/>
+      </w:r>
+    </w:p>
+    <w:p>
+      <w:pPr>
+        <w:sectPr>
+          <w:type w:val="nextPage"/>
+          <w:pgSz w:w="11906" w:h="16838" w:orient="portrait"/>
+          <w:pgMar w:top="1440" w:right="1440" w:bottom="1440" w:left="1440" w:header="708" w:footer="708" w:gutter="0"/>
+          <w:pgNumType/>
+          <w:docGrid w:linePitch="360"/>
+        </w:sectPr>
+      </w:pPr>
+    </w:p>
+    <w:p>
+      <w:pPr>
+        <w:pStyle w:val="Heading1"/>
+        <w:numPr>
+          <w:ilvl w:val="0"/>
+          <w:numId w:val="3"/>
+        </w:numPr>
+        <w:jc w:val="left"/>
+      </w:pPr>
+      <w:r>
+        <w:t xml:space="preserve">Ringkasan Sistem</w:t>
+      </w:r>
+    </w:p>
+    <w:p>
+      <w:pPr>
+        <w:pStyle w:val="Heading2"/>
+        <w:numPr>
+          <w:ilvl w:val="1"/>
+          <w:numId w:val="3"/>
+        </w:numPr>
+        <w:jc w:val="left"/>
+      </w:pPr>
+      <w:r>
+        <w:t xml:space="preserve">Arsitektur Sistem</w:t>
+      </w:r>
+    </w:p>
+    <w:p>
+      <w:pPr>
+        <w:pStyle w:val="Normal"/>
+      </w:pPr>
+      <w:r>
+        <w:t xml:space="preserve">Berikut adalah diagram arsitektur New BDS.</w:t>
+      </w:r>
+    </w:p>
+    <w:p>
+      <w:pPr>
+        <w:jc w:val="center"/>
+      </w:pPr>
+      <w:r>
+        <w:drawing>
+          <wp:inline distT="0" distB="0" distL="0" distR="0">
+            <wp:extent cx="4457700" cy="3351981"/>
+            <wp:effectExtent t="0" r="0" b="0" l="0"/>
+            <wp:docPr id="1" name="" descr="" title=""/>
+            <wp:cNvGraphicFramePr>
+              <a:graphicFrameLocks xmlns:a="http://schemas.openxmlformats.org/drawingml/2006/main" noChangeAspect="1"/>
+            </wp:cNvGraphicFramePr>
+            <a:graphic xmlns:a="http://schemas.openxmlformats.org/drawingml/2006/main">
+              <a:graphicData uri="http://schemas.openxmlformats.org/drawingml/2006/picture">
+                <pic:pic xmlns:pic="http://schemas.openxmlformats.org/drawingml/2006/picture">
+                  <pic:nvPicPr>
+                    <pic:cNvPr id="0" name="" descr=""/>
+                    <pic:cNvPicPr>
+                      <a:picLocks noChangeAspect="1" noChangeArrowheads="1"/>
+                    </pic:cNvPicPr>
+                  </pic:nvPicPr>
+                  <pic:blipFill>
+                    <a:blip r:embed="rId9" cstate="none"/>
+                    <a:srcRect/>
+                    <a:stretch>
+                      <a:fillRect/>
+                    </a:stretch>
+                  </pic:blipFill>
+                  <pic:spPr bwMode="auto">
+                    <a:xfrm>
+                      <a:off x="0" y="0"/>
+                      <a:ext cx="4457700" cy="3351981"/>
+                    </a:xfrm>
+                    <a:prstGeom prst="rect">
+                      <a:avLst/>
+                    </a:prstGeom>
+                  </pic:spPr>
+                </pic:pic>
+              </a:graphicData>
+            </a:graphic>
+          </wp:inline>
+        </w:drawing>
+      </w:r>
+    </w:p>
+    <w:p>
+      <w:pPr>
+        <w:pStyle w:val="Heading6"/>
+        <w:numPr>
+          <w:ilvl w:val="0"/>
+          <w:numId w:val="5"/>
+        </w:numPr>
+      </w:pPr>
+      <w:r>
+        <w:t xml:space="preserve">Diagram Arsitektur Sistem</w:t>
+      </w:r>
+    </w:p>
+    <w:p>
+      <w:r>
+        <w:t xml:space="preserve"/>
+      </w:r>
+    </w:p>
+    <w:p>
+      <w:pPr>
+        <w:pStyle w:val="Heading2"/>
+        <w:numPr>
+          <w:ilvl w:val="1"/>
+          <w:numId w:val="3"/>
+        </w:numPr>
+        <w:jc w:val="left"/>
+      </w:pPr>
+      <w:r>
+        <w:t xml:space="preserve">Karakteristik Pengguna</w:t>
+      </w:r>
+    </w:p>
+    <w:p>
+      <w:pPr>
+        <w:pStyle w:val="Heading5"/>
+        <w:numPr>
+          <w:ilvl w:val="0"/>
+          <w:numId w:val="6"/>
+        </w:numPr>
+      </w:pPr>
+      <w:r>
+        <w:t xml:space="preserve">Karakteristik Pengguna</w:t>
+      </w:r>
+    </w:p>
+    <w:tbl>
+      <w:tblPr>
+        <w:tblW w:type="pct" w:w="100%"/>
+        <w:tblBorders>
+          <w:top w:val="single" w:color="auto" w:sz="4"/>
+          <w:left w:val="single" w:color="auto" w:sz="4"/>
+          <w:bottom w:val="single" w:color="auto" w:sz="4"/>
+          <w:right w:val="single" w:color="auto" w:sz="4"/>
+          <w:insideH w:val="single" w:color="auto" w:sz="4"/>
+          <w:insideV w:val="single" w:color="auto" w:sz="4"/>
+        </w:tblBorders>
+        <w:tblCellMar>
+          <w:top w:type="dxa" w:w="100"/>
+          <w:left w:type="dxa" w:w="100"/>
+          <w:bottom w:type="dxa" w:w="100"/>
+          <w:right w:type="dxa" w:w="100"/>
+        </w:tblCellMar>
+      </w:tblPr>
+      <w:tblGrid>
+        <w:gridCol w:w="100"/>
+        <w:gridCol w:w="100"/>
+        <w:gridCol w:w="100"/>
+      </w:tblGrid>
+      <w:tr>
+        <w:tc>
+          <w:tcPr>
+            <w:shd w:fill="d9d9d9" w:val="clear"/>
+            <w:tcMar>
+              <w:top w:type="dxa" w:w="100"/>
+              <w:left w:type="dxa" w:w="100"/>
+              <w:bottom w:type="dxa" w:w="100"/>
+              <w:right w:type="dxa" w:w="100"/>
+            </w:tcMar>
+          </w:tcPr>
+          <w:p>
+            <w:pPr>
+              <w:spacing w:line="240"/>
+              <w:jc w:val="center"/>
+            </w:pPr>
+            <w:r>
+              <w:rPr>
+                <w:sz w:val="20"/>
+                <w:szCs w:val="20"/>
+              </w:rPr>
+              <w:t xml:space="preserve">Kategori Pengguna</w:t>
+            </w:r>
+          </w:p>
+        </w:tc>
+        <w:tc>
+          <w:tcPr>
+            <w:shd w:fill="d9d9d9" w:val="clear"/>
+            <w:tcMar>
+              <w:top w:type="dxa" w:w="100"/>
+              <w:left w:type="dxa" w:w="100"/>
+              <w:bottom w:type="dxa" w:w="100"/>
+              <w:right w:type="dxa" w:w="100"/>
+            </w:tcMar>
+          </w:tcPr>
+          <w:p>
+            <w:pPr>
+              <w:spacing w:line="240"/>
+              <w:jc w:val="center"/>
+            </w:pPr>
+            <w:r>
+              <w:rPr>
+                <w:sz w:val="20"/>
+                <w:szCs w:val="20"/>
+              </w:rPr>
+              <w:t xml:space="preserve">Deskripsi</w:t>
+            </w:r>
+          </w:p>
+        </w:tc>
+        <w:tc>
+          <w:tcPr>
+            <w:shd w:fill="d9d9d9" w:val="clear"/>
+            <w:tcMar>
+              <w:top w:type="dxa" w:w="100"/>
+              <w:left w:type="dxa" w:w="100"/>
+              <w:bottom w:type="dxa" w:w="100"/>
+              <w:right w:type="dxa" w:w="100"/>
+            </w:tcMar>
+          </w:tcPr>
+          <w:p>
+            <w:pPr>
+              <w:spacing w:line="240"/>
+              <w:jc w:val="center"/>
+            </w:pPr>
+            <w:r>
+              <w:rPr>
+                <w:sz w:val="20"/>
+                <w:szCs w:val="20"/>
+              </w:rPr>
+              <w:t xml:space="preserve">Kewenangan</w:t>
+            </w:r>
+          </w:p>
+        </w:tc>
+      </w:tr>
+      <w:tr>
+        <w:tc>
+          <w:p>
+            <w:pPr>
+              <w:pStyle w:val="Table"/>
+            </w:pPr>
+            <w:r>
+              <w:t xml:space="preserve">Customer Service</w:t>
+            </w:r>
+          </w:p>
+        </w:tc>
+        <w:tc>
+          <w:p>
+            <w:pPr>
+              <w:pStyle w:val="Table"/>
+            </w:pPr>
+            <w:r>
+              <w:t xml:space="preserve">Pegawai Bank BCA Syariah yang bertugas melayani nasabah dalam proses registrasi deposito.</w:t>
+            </w:r>
+          </w:p>
+        </w:tc>
+        <w:tc>
+          <w:p>
+            <w:pPr>
+              <w:pStyle w:val="Table"/>
+            </w:pPr>
+            <w:r>
+              <w:t xml:space="preserve">Melakukan pencarian dan pemilihan data nasabah, memilih produk deposito, dan melakukan validasi data wajib sebelum pendaftaran.</w:t>
+            </w:r>
+          </w:p>
+        </w:tc>
+      </w:tr>
+      <w:tr>
+        <w:tc>
+          <w:p>
+            <w:pPr>
+              <w:pStyle w:val="Table"/>
+            </w:pPr>
+            <w:r>
+              <w:t xml:space="preserve">Supervisor</w:t>
+            </w:r>
+          </w:p>
+        </w:tc>
+        <w:tc>
+          <w:p>
+            <w:pPr>
+              <w:pStyle w:val="Table"/>
+            </w:pPr>
+            <w:r>
+              <w:t xml:space="preserve">Pegawai Bank BCA Syariah yang bertugas mengawasi dan mengotorisasi pendaftaran deposito oleh Customer Service.</w:t>
+            </w:r>
+          </w:p>
+        </w:tc>
+        <w:tc>
+          <w:p>
+            <w:pPr>
+              <w:pStyle w:val="Table"/>
+            </w:pPr>
+            <w:r>
+              <w:t xml:space="preserve">Mengotorisasi registrasi deposito yang dilakukan oleh Customer Service, termasuk pengecekan dan persetujuan akhir data nasabah dan produk deposito</w:t>
+            </w:r>
+          </w:p>
+        </w:tc>
+      </w:tr>
+    </w:tbl>
+    <w:p>
+      <w:r>
+        <w:t xml:space="preserve"/>
+      </w:r>
+    </w:p>
+    <w:p>
+      <w:pPr>
+        <w:pStyle w:val="Heading2"/>
+        <w:numPr>
+          <w:ilvl w:val="1"/>
+          <w:numId w:val="3"/>
+        </w:numPr>
+        <w:jc w:val="left"/>
+      </w:pPr>
+      <w:r>
+        <w:t xml:space="preserve">Dependensi</w:t>
+      </w:r>
+    </w:p>
+    <w:p>
+      <w:pPr>
+        <w:pStyle w:val="Normal"/>
+      </w:pPr>
+      <w:r>
+        <w:t xml:space="preserve">BDS membutuhkan integrasi ke beberapa aplikasi internal existing BCAS sebagai berikut.</w:t>
+      </w:r>
+    </w:p>
+    <w:p>
+      <w:pPr>
+        <w:pStyle w:val="Normal"/>
+        <w:numPr>
+          <w:ilvl w:val="0"/>
+          <w:numId w:val="4"/>
+        </w:numPr>
+      </w:pPr>
+      <w:r>
+        <w:t xml:space="preserve">API untuk rekening TM</w:t>
+      </w:r>
+    </w:p>
+    <w:p>
+      <w:r>
+        <w:t xml:space="preserve"/>
+      </w:r>
+    </w:p>
+    <w:p>
+      <w:pPr>
+        <w:sectPr>
+          <w:type w:val="nextPage"/>
+          <w:pgSz w:w="11906" w:h="16838" w:orient="portrait"/>
+          <w:pgMar w:top="1440" w:right="1440" w:bottom="1440" w:left="1440" w:header="708" w:footer="708" w:gutter="0"/>
+          <w:pgNumType/>
+          <w:docGrid w:linePitch="360"/>
+        </w:sectPr>
+      </w:pPr>
+    </w:p>
+    <w:p>
+      <w:pPr>
+        <w:pStyle w:val="Heading1"/>
+        <w:numPr>
+          <w:ilvl w:val="0"/>
+          <w:numId w:val="3"/>
+        </w:numPr>
+        <w:jc w:val="left"/>
+      </w:pPr>
+      <w:r>
+        <w:t xml:space="preserve">Deskripsi Kebutuhan</w:t>
+      </w:r>
+    </w:p>
+    <w:p>
+      <w:pPr>
+        <w:pStyle w:val="Heading2"/>
+        <w:numPr>
+          <w:ilvl w:val="1"/>
+          <w:numId w:val="3"/>
+        </w:numPr>
+        <w:jc w:val="left"/>
+      </w:pPr>
+      <w:r>
+        <w:t xml:space="preserve">Functional Specification</w:t>
+      </w:r>
+    </w:p>
+    <w:p>
+      <w:pPr>
+        <w:pStyle w:val="Heading5"/>
+        <w:numPr>
+          <w:ilvl w:val="0"/>
+          <w:numId w:val="6"/>
+        </w:numPr>
+      </w:pPr>
+      <w:r>
+        <w:t xml:space="preserve">Functional Specification</w:t>
+      </w:r>
+    </w:p>
+    <w:tbl>
+      <w:tblPr>
+        <w:tblW w:type="pct" w:w="100%"/>
+        <w:tblBorders>
+          <w:top w:val="single" w:color="auto" w:sz="4"/>
+          <w:left w:val="single" w:color="auto" w:sz="4"/>
+          <w:bottom w:val="single" w:color="auto" w:sz="4"/>
+          <w:right w:val="single" w:color="auto" w:sz="4"/>
+          <w:insideH w:val="single" w:color="auto" w:sz="4"/>
+          <w:insideV w:val="single" w:color="auto" w:sz="4"/>
+        </w:tblBorders>
+        <w:tblCellMar>
+          <w:top w:type="dxa" w:w="100"/>
+          <w:left w:type="dxa" w:w="100"/>
+          <w:bottom w:type="dxa" w:w="100"/>
+          <w:right w:type="dxa" w:w="100"/>
+        </w:tblCellMar>
+      </w:tblPr>
+      <w:tblGrid>
+        <w:gridCol w:w="100"/>
+        <w:gridCol w:w="100"/>
+        <w:gridCol w:w="100"/>
+        <w:gridCol w:w="100"/>
+      </w:tblGrid>
+      <w:tr>
+        <w:tc>
+          <w:tcPr>
+            <w:shd w:fill="d9d9d9" w:val="clear"/>
+            <w:tcMar>
+              <w:top w:type="dxa" w:w="100"/>
+              <w:left w:type="dxa" w:w="100"/>
+              <w:bottom w:type="dxa" w:w="100"/>
+              <w:right w:type="dxa" w:w="100"/>
+            </w:tcMar>
+          </w:tcPr>
+          <w:p>
+            <w:pPr>
+              <w:spacing w:line="240"/>
+              <w:jc w:val="center"/>
+            </w:pPr>
+            <w:r>
+              <w:rPr>
+                <w:sz w:val="20"/>
+                <w:szCs w:val="20"/>
+              </w:rPr>
+              <w:t xml:space="preserve">No</w:t>
+            </w:r>
+          </w:p>
+        </w:tc>
+        <w:tc>
+          <w:tcPr>
+            <w:shd w:fill="d9d9d9" w:val="clear"/>
+            <w:tcMar>
+              <w:top w:type="dxa" w:w="100"/>
+              <w:left w:type="dxa" w:w="100"/>
+              <w:bottom w:type="dxa" w:w="100"/>
+              <w:right w:type="dxa" w:w="100"/>
+            </w:tcMar>
+          </w:tcPr>
+          <w:p>
+            <w:pPr>
+              <w:spacing w:line="240"/>
+              <w:jc w:val="center"/>
+            </w:pPr>
+            <w:r>
+              <w:rPr>
+                <w:sz w:val="20"/>
+                <w:szCs w:val="20"/>
+              </w:rPr>
+              <w:t xml:space="preserve">Requirement</w:t>
+            </w:r>
+          </w:p>
+        </w:tc>
+        <w:tc>
+          <w:tcPr>
+            <w:shd w:fill="d9d9d9" w:val="clear"/>
+            <w:tcMar>
+              <w:top w:type="dxa" w:w="100"/>
+              <w:left w:type="dxa" w:w="100"/>
+              <w:bottom w:type="dxa" w:w="100"/>
+              <w:right w:type="dxa" w:w="100"/>
+            </w:tcMar>
+          </w:tcPr>
+          <w:p>
+            <w:pPr>
+              <w:spacing w:line="240"/>
+              <w:jc w:val="center"/>
+            </w:pPr>
+            <w:r>
+              <w:rPr>
+                <w:sz w:val="20"/>
+                <w:szCs w:val="20"/>
+              </w:rPr>
+              <w:t xml:space="preserve">Description</w:t>
+            </w:r>
+          </w:p>
+        </w:tc>
+        <w:tc>
+          <w:tcPr>
+            <w:shd w:fill="d9d9d9" w:val="clear"/>
+            <w:tcMar>
+              <w:top w:type="dxa" w:w="100"/>
+              <w:left w:type="dxa" w:w="100"/>
+              <w:bottom w:type="dxa" w:w="100"/>
+              <w:right w:type="dxa" w:w="100"/>
+            </w:tcMar>
+          </w:tcPr>
+          <w:p>
+            <w:pPr>
+              <w:spacing w:line="240"/>
+              <w:jc w:val="center"/>
+            </w:pPr>
+            <w:r>
+              <w:rPr>
+                <w:sz w:val="20"/>
+                <w:szCs w:val="20"/>
+              </w:rPr>
+              <w:t xml:space="preserve">Remarks</w:t>
+            </w:r>
+          </w:p>
+        </w:tc>
+      </w:tr>
+      <w:tr>
+        <w:tc>
+          <w:p>
+            <w:pPr>
+              <w:pStyle w:val="Table"/>
+            </w:pPr>
+            <w:r>
+              <w:t xml:space="preserve">1</w:t>
+            </w:r>
+          </w:p>
+        </w:tc>
+        <w:tc>
+          <w:p>
+            <w:pPr>
+              <w:pStyle w:val="Table"/>
+            </w:pPr>
+            <w:r>
+              <w:t xml:space="preserve">Registrasi Deposito</w:t>
+            </w:r>
+          </w:p>
+        </w:tc>
+        <w:tc>
+          <w:p>
+            <w:pPr>
+              <w:pStyle w:val="Table"/>
+            </w:pPr>
+            <w:r>
+              <w:t xml:space="preserve">Sistem harus dapat memungkinkan pengguna melakukan registrasi deposito</w:t>
+            </w:r>
+          </w:p>
+        </w:tc>
+        <w:tc>
+          <w:p>
+            <w:pPr>
+              <w:pStyle w:val="Table"/>
+            </w:pPr>
+            <w:r>
+              <w:t xml:space="preserve">Deposito terdaftar pada sistem</w:t>
+            </w:r>
+          </w:p>
+        </w:tc>
+      </w:tr>
+    </w:tbl>
+    <w:p>
+      <w:r>
+        <w:t xml:space="preserve"/>
+      </w:r>
+    </w:p>
+    <w:p>
+      <w:pPr>
+        <w:pStyle w:val="Heading2"/>
+        <w:numPr>
+          <w:ilvl w:val="1"/>
+          <w:numId w:val="3"/>
+        </w:numPr>
+        <w:jc w:val="left"/>
+      </w:pPr>
+      <w:r>
+        <w:t xml:space="preserve">Transaction Flow</w:t>
+      </w:r>
+    </w:p>
+    <w:p>
+      <w:pPr>
+        <w:jc w:val="center"/>
+      </w:pPr>
+      <w:r>
+        <w:drawing>
+          <wp:inline distT="0" distB="0" distL="0" distR="0">
+            <wp:extent cx="4152900" cy="4876800"/>
+            <wp:effectExtent t="0" r="0" b="0" l="0"/>
+            <wp:docPr id="1" name="" descr="" title=""/>
+            <wp:cNvGraphicFramePr>
+              <a:graphicFrameLocks xmlns:a="http://schemas.openxmlformats.org/drawingml/2006/main" noChangeAspect="1"/>
+            </wp:cNvGraphicFramePr>
+            <a:graphic xmlns:a="http://schemas.openxmlformats.org/drawingml/2006/main">
+              <a:graphicData uri="http://schemas.openxmlformats.org/drawingml/2006/picture">
+                <pic:pic xmlns:pic="http://schemas.openxmlformats.org/drawingml/2006/picture">
+                  <pic:nvPicPr>
+                    <pic:cNvPr id="0" name="" descr=""/>
+                    <pic:cNvPicPr>
+                      <a:picLocks noChangeAspect="1" noChangeArrowheads="1"/>
+                    </pic:cNvPicPr>
+                  </pic:nvPicPr>
+                  <pic:blipFill>
+                    <a:blip r:embed="rId10" cstate="none"/>
+                    <a:srcRect/>
+                    <a:stretch>
+                      <a:fillRect/>
+                    </a:stretch>
+                  </pic:blipFill>
+                  <pic:spPr bwMode="auto">
+                    <a:xfrm>
+                      <a:off x="0" y="0"/>
+                      <a:ext cx="4152900" cy="4876800"/>
+                    </a:xfrm>
+                    <a:prstGeom prst="rect">
+                      <a:avLst/>
+                    </a:prstGeom>
+                  </pic:spPr>
+                </pic:pic>
+              </a:graphicData>
+            </a:graphic>
+          </wp:inline>
+        </w:drawing>
+      </w:r>
+    </w:p>
+    <w:p>
+      <w:pPr>
+        <w:pStyle w:val="Heading6"/>
+        <w:numPr>
+          <w:ilvl w:val="0"/>
+          <w:numId w:val="5"/>
+        </w:numPr>
+      </w:pPr>
+      <w:r>
+        <w:t xml:space="preserve">Process Flow Registrasi Deposito</w:t>
+      </w:r>
     </w:p>
     <w:p>
       <w:r>
@@ -1666,6 +2385,18 @@
   </w:num>
   <w:num w:numId="4">
     <w:abstractNumId w:val="6"/>
+    <w:lvlOverride w:ilvl="0">
+      <w:startOverride w:val="1"/>
+    </w:lvlOverride>
+  </w:num>
+  <w:num w:numId="5">
+    <w:abstractNumId w:val="4"/>
+    <w:lvlOverride w:ilvl="0">
+      <w:startOverride w:val="1"/>
+    </w:lvlOverride>
+  </w:num>
+  <w:num w:numId="6">
+    <w:abstractNumId w:val="3"/>
     <w:lvlOverride w:ilvl="0">
       <w:startOverride w:val="1"/>
     </w:lvlOverride>
@@ -1959,7 +2690,23 @@
       <w:rFonts w:ascii="Arial" w:cs="Arial" w:eastAsia="Arial" w:hAnsi="Arial"/>
     </w:rPr>
   </w:style>
-  <w:style w:type="paragraph" w:styleId="DaftarIsi">
+  <w:style w:type="paragraph" w:styleId="TOC1">
+    <w:name w:val="Daftar Isi Bold"/>
+    <w:basedOn w:val="Normal"/>
+    <w:next w:val="Normal"/>
+    <w:qFormat/>
+    <w:pPr>
+      <w:spacing w:line="240"/>
+    </w:pPr>
+    <w:rPr>
+      <w:b/>
+      <w:bCs/>
+      <w:sz w:val="24"/>
+      <w:szCs w:val="24"/>
+      <w:rFonts w:ascii="Arial" w:cs="Arial" w:eastAsia="Arial" w:hAnsi="Arial"/>
+    </w:rPr>
+  </w:style>
+  <w:style w:type="paragraph" w:styleId="TOC2">
     <w:name w:val="Daftar Isi"/>
     <w:basedOn w:val="Normal"/>
     <w:next w:val="Normal"/>

</xml_diff>

<commit_message>
try to fix the TOC styling (again and failed)
</commit_message>
<xml_diff>
--- a/files/BCAS/deposito/FSD-BCAS-DEPOSITO-01.docx
+++ b/files/BCAS/deposito/FSD-BCAS-DEPOSITO-01.docx
@@ -873,7 +873,7 @@
         <w:pStyle w:val="Normal"/>
       </w:pPr>
       <w:r>
-        <w:t xml:space="preserve">Branch Delivery System (BDS) merupakan sistem informasi berbasis komputer yang diterapkan oleh Bank BCA Syariah untuk memproses data transaksi finansial atau non finansial, dimana fitur layanan tersebut diberikan kepada nasabah individu dan badan usaha. Untuk mendukung hal tersebut, maka dibutuhkan suatu aplikasi yang dapat memberikan pengalaman perbankan yang terbaik bagi para nasabah dan juga sistem yang mendukung kinerja operasional bank secara komprehensif dalam melayani nasabah, hal ini dibutuhkan agar dapat mendorong pertumbuhan nasabah serta pertumbuhan bisnis BCAS secara tidak langsung. BDS memiliki empat modul besar sebagai berikut. </w:t>
+        <w:t xml:space="preserve">Branch Delivery System (BDS) merupakan sistem informasi berbasis komputer yang diterapkan oleh Bank BCA Syariah untuk memproses data transaksi finansial atau non finansial, dimana fitur layanan tersebut diberikan kepada nasabah individu dan badan usaha. Untuk mendukung hal tersebut, maka dibutuhkan suatu aplikasi yang dapat memberikan pengalaman perbankan yang terbaik bagi para nasabah dan juga sistem yang mendukung kinerja operasional bank secara komprehensif dalam melayani nasabah, hal ini dibutuhkan agar dapat mendorong pertumbuhan nasabah serta pertumbuhan bisnis BCAS secara tidak langsung. BDS memiliki empat modul besar sebagai berikut.</w:t>
       </w:r>
     </w:p>
     <w:p>
@@ -1277,7 +1277,7 @@
         <w:pStyle w:val="Normal"/>
         <w:numPr>
           <w:ilvl w:val="0"/>
-          <w:numId w:val="4"/>
+          <w:numId w:val="2"/>
         </w:numPr>
       </w:pPr>
       <w:r>
@@ -1289,7 +1289,7 @@
         <w:pStyle w:val="Normal"/>
         <w:numPr>
           <w:ilvl w:val="0"/>
-          <w:numId w:val="4"/>
+          <w:numId w:val="2"/>
         </w:numPr>
       </w:pPr>
       <w:r>
@@ -1301,17 +1301,12 @@
         <w:pStyle w:val="Normal"/>
         <w:numPr>
           <w:ilvl w:val="0"/>
-          <w:numId w:val="4"/>
+          <w:numId w:val="2"/>
         </w:numPr>
       </w:pPr>
       <w:r>
         <w:t xml:space="preserve">Bab 3 Deskripsi Kebutuhan berisi tentang semua perancangan kebutuhan yang lebih mendetail.</w:t>
       </w:r>
-    </w:p>
-    <w:p>
-      <w:pPr>
-        <w:pStyle w:val="Normal"/>
-      </w:pPr>
     </w:p>
     <w:p>
       <w:r>
@@ -1413,7 +1408,7 @@
         <w:pStyle w:val="Heading6"/>
         <w:numPr>
           <w:ilvl w:val="0"/>
-          <w:numId w:val="5"/>
+          <w:numId w:val="4"/>
         </w:numPr>
       </w:pPr>
       <w:r>
@@ -1443,7 +1438,7 @@
         <w:pStyle w:val="Heading5"/>
         <w:numPr>
           <w:ilvl w:val="0"/>
-          <w:numId w:val="6"/>
+          <w:numId w:val="5"/>
         </w:numPr>
       </w:pPr>
       <w:r>
@@ -1643,7 +1638,7 @@
         <w:pStyle w:val="Normal"/>
         <w:numPr>
           <w:ilvl w:val="0"/>
-          <w:numId w:val="4"/>
+          <w:numId w:val="2"/>
         </w:numPr>
       </w:pPr>
       <w:r>
@@ -1697,7 +1692,7 @@
         <w:pStyle w:val="Heading5"/>
         <w:numPr>
           <w:ilvl w:val="0"/>
-          <w:numId w:val="6"/>
+          <w:numId w:val="5"/>
         </w:numPr>
       </w:pPr>
       <w:r>
@@ -1937,7 +1932,7 @@
         <w:pStyle w:val="Heading6"/>
         <w:numPr>
           <w:ilvl w:val="0"/>
-          <w:numId w:val="5"/>
+          <w:numId w:val="4"/>
         </w:numPr>
       </w:pPr>
       <w:r>
@@ -2372,7 +2367,7 @@
     </w:lvlOverride>
   </w:num>
   <w:num w:numId="2">
-    <w:abstractNumId w:val="5"/>
+    <w:abstractNumId w:val="6"/>
     <w:lvlOverride w:ilvl="0">
       <w:startOverride w:val="1"/>
     </w:lvlOverride>
@@ -2384,18 +2379,12 @@
     </w:lvlOverride>
   </w:num>
   <w:num w:numId="4">
-    <w:abstractNumId w:val="6"/>
+    <w:abstractNumId w:val="4"/>
     <w:lvlOverride w:ilvl="0">
       <w:startOverride w:val="1"/>
     </w:lvlOverride>
   </w:num>
   <w:num w:numId="5">
-    <w:abstractNumId w:val="4"/>
-    <w:lvlOverride w:ilvl="0">
-      <w:startOverride w:val="1"/>
-    </w:lvlOverride>
-  </w:num>
-  <w:num w:numId="6">
     <w:abstractNumId w:val="3"/>
     <w:lvlOverride w:ilvl="0">
       <w:startOverride w:val="1"/>
@@ -2691,7 +2680,7 @@
     </w:rPr>
   </w:style>
   <w:style w:type="paragraph" w:styleId="TOC1">
-    <w:name w:val="Daftar Isi Bold"/>
+    <w:name w:val="TOC1"/>
     <w:basedOn w:val="Normal"/>
     <w:next w:val="Normal"/>
     <w:qFormat/>
@@ -2707,7 +2696,7 @@
     </w:rPr>
   </w:style>
   <w:style w:type="paragraph" w:styleId="TOC2">
-    <w:name w:val="Daftar Isi"/>
+    <w:name w:val="TOC2"/>
     <w:basedOn w:val="Normal"/>
     <w:next w:val="Normal"/>
     <w:qFormat/>

</xml_diff>